<commit_message>
PG log to March 19
- Progress log updated up to March, 19
- For other information see commits
</commit_message>
<xml_diff>
--- a/Metadata/Progress log.docx
+++ b/Metadata/Progress log.docx
@@ -712,39 +712,78 @@
     </w:p>
     <w:p>
       <w:pPr>
-        <w:rPr>
-          <w:lang w:val="en-US"/>
-        </w:rPr>
-      </w:pPr>
-      <w:r>
-        <w:rPr>
-          <w:lang w:val="en-US"/>
-        </w:rPr>
+        <w:jc w:val="center"/>
+        <w:rPr>
+          <w:b/>
+          <w:bCs/>
+          <w:lang w:val="en-US"/>
+        </w:rPr>
+      </w:pPr>
+      <w:r>
+        <w:rPr>
+          <w:b/>
+          <w:bCs/>
+          <w:lang w:val="en-US"/>
+        </w:rPr>
+        <w:t>March 19</w:t>
+      </w:r>
+    </w:p>
+    <w:p>
+      <w:pPr>
+        <w:rPr>
+          <w:lang w:val="en-US"/>
+        </w:rPr>
+      </w:pPr>
+      <w:r>
+        <w:rPr>
+          <w:lang w:val="en-US"/>
+        </w:rPr>
+        <w:t>D3.js GEOMAP added to main page [Viktor Korotkov]</w:t>
+      </w:r>
+    </w:p>
+    <w:p>
+      <w:pPr>
+        <w:rPr>
+          <w:lang w:val="en-US"/>
+        </w:rPr>
+      </w:pPr>
+      <w:r>
+        <w:rPr>
+          <w:lang w:val="en-US"/>
+        </w:rPr>
+        <w:t>Website fixes, filling some pages, css add some styling [Viktor Korotkov]</w:t>
+      </w:r>
+    </w:p>
+    <w:p>
+      <w:pPr>
+        <w:rPr>
+          <w:lang w:val="en-US"/>
+        </w:rPr>
+      </w:pPr>
+      <w:r>
+        <w:rPr>
+          <w:lang w:val="en-US"/>
+        </w:rPr>
+        <w:lastRenderedPageBreak/>
         <w:t xml:space="preserve">### TODO: </w:t>
       </w:r>
       <w:r>
         <w:rPr>
           <w:lang w:val="en-US"/>
         </w:rPr>
-        <w:t>w</w:t>
-      </w:r>
-      <w:r>
-        <w:rPr>
-          <w:lang w:val="en-US"/>
-        </w:rPr>
-        <w:t>ebsite contents,</w:t>
-      </w:r>
-      <w:r>
-        <w:rPr>
-          <w:lang w:val="en-US"/>
-        </w:rPr>
-        <w:t xml:space="preserve"> PHOTOS,</w:t>
-      </w:r>
-      <w:r>
-        <w:rPr>
-          <w:lang w:val="en-US"/>
-        </w:rPr>
-        <w:t xml:space="preserve"> creation of website, hosting, images, final checks, README, SCOPING DOCUMENT</w:t>
+        <w:t>team photo</w:t>
+      </w:r>
+      <w:r>
+        <w:rPr>
+          <w:lang w:val="en-US"/>
+        </w:rPr>
+        <w:t>,</w:t>
+      </w:r>
+      <w:r>
+        <w:rPr>
+          <w:lang w:val="en-US"/>
+        </w:rPr>
+        <w:t xml:space="preserve"> creation of website, hosting, final checks, README, SCOPING DOCUMENT</w:t>
       </w:r>
     </w:p>
     <w:p>

</xml_diff>

<commit_message>
PG log March, 19
- See previous commit (It is the same)
- Progress log updated up to March, 19
- More info in previous commits March, 19-20
</commit_message>
<xml_diff>
--- a/Metadata/Progress log.docx
+++ b/Metadata/Progress log.docx
@@ -751,7 +751,19 @@
         <w:rPr>
           <w:lang w:val="en-US"/>
         </w:rPr>
-        <w:t>Website fixes, filling some pages, css add some styling [Viktor Korotkov]</w:t>
+        <w:t>Website fixes, filling some pages, css add some styling</w:t>
+      </w:r>
+      <w:r>
+        <w:rPr>
+          <w:lang w:val="en-US"/>
+        </w:rPr>
+        <w:t xml:space="preserve"> </w:t>
+      </w:r>
+      <w:r>
+        <w:rPr>
+          <w:lang w:val="en-US"/>
+        </w:rPr>
+        <w:t>[Viktor Korotkov]</w:t>
       </w:r>
     </w:p>
     <w:p>

</xml_diff>

<commit_message>
progress on March, 23 4:52 CET
(-_-)
</commit_message>
<xml_diff>
--- a/Metadata/Progress log.docx
+++ b/Metadata/Progress log.docx
@@ -884,6 +884,151 @@
           <w:lang w:val="en-US"/>
         </w:rPr>
       </w:pPr>
+      <w:r>
+        <w:rPr>
+          <w:lang w:val="en-US"/>
+        </w:rPr>
+        <w:t>3 graphs added</w:t>
+      </w:r>
+      <w:r>
+        <w:rPr>
+          <w:lang w:val="en-US"/>
+        </w:rPr>
+        <w:t xml:space="preserve"> and general styling for graphs</w:t>
+      </w:r>
+      <w:r>
+        <w:rPr>
+          <w:lang w:val="en-US"/>
+        </w:rPr>
+        <w:t xml:space="preserve"> [Arystan Kamalov]</w:t>
+      </w:r>
+    </w:p>
+    <w:p>
+      <w:pPr>
+        <w:jc w:val="center"/>
+        <w:rPr>
+          <w:b/>
+          <w:bCs/>
+          <w:lang w:val="en-US"/>
+        </w:rPr>
+      </w:pPr>
+      <w:r>
+        <w:rPr>
+          <w:b/>
+          <w:bCs/>
+          <w:lang w:val="en-US"/>
+        </w:rPr>
+        <w:t>March 23</w:t>
+      </w:r>
+    </w:p>
+    <w:p>
+      <w:pPr>
+        <w:rPr>
+          <w:lang w:val="en-US"/>
+        </w:rPr>
+      </w:pPr>
+      <w:r>
+        <w:rPr>
+          <w:lang w:val="en-US"/>
+        </w:rPr>
+        <w:t>BUG FIXES [Viktor Korotkov]</w:t>
+      </w:r>
+    </w:p>
+    <w:p>
+      <w:pPr>
+        <w:rPr>
+          <w:lang w:val="en-US"/>
+        </w:rPr>
+      </w:pPr>
+      <w:r>
+        <w:rPr>
+          <w:lang w:val="en-US"/>
+        </w:rPr>
+        <w:t>Button problem solved [Viktor Korotkov]</w:t>
+      </w:r>
+    </w:p>
+    <w:p>
+      <w:pPr>
+        <w:rPr>
+          <w:lang w:val="en-US"/>
+        </w:rPr>
+      </w:pPr>
+      <w:r>
+        <w:rPr>
+          <w:lang w:val="en-US"/>
+        </w:rPr>
+        <w:t>Website styling and some logic changed [Viktor Korotkov] – for more info read commit descriptions</w:t>
+      </w:r>
+    </w:p>
+    <w:p>
+      <w:pPr>
+        <w:jc w:val="center"/>
+        <w:rPr>
+          <w:b/>
+          <w:bCs/>
+          <w:lang w:val="en-US"/>
+        </w:rPr>
+      </w:pPr>
+      <w:r>
+        <w:rPr>
+          <w:b/>
+          <w:bCs/>
+          <w:lang w:val="en-US"/>
+        </w:rPr>
+        <w:t>March 24</w:t>
+      </w:r>
+    </w:p>
+    <w:p>
+      <w:pPr>
+        <w:rPr>
+          <w:lang w:val="en-US"/>
+        </w:rPr>
+      </w:pPr>
+      <w:r>
+        <w:rPr>
+          <w:lang w:val="en-US"/>
+        </w:rPr>
+        <w:t>Graphs 2, 3, 4 added [Viktor Korotkov]</w:t>
+      </w:r>
+    </w:p>
+    <w:p>
+      <w:pPr>
+        <w:rPr>
+          <w:lang w:val="en-US"/>
+        </w:rPr>
+      </w:pPr>
+      <w:r>
+        <w:rPr>
+          <w:lang w:val="en-US"/>
+        </w:rPr>
+        <w:t xml:space="preserve">Other graphs </w:t>
+      </w:r>
+      <w:r>
+        <w:rPr>
+          <w:lang w:val="en-US"/>
+        </w:rPr>
+        <w:t>sidebar and main space created</w:t>
+      </w:r>
+      <w:r>
+        <w:rPr>
+          <w:lang w:val="en-US"/>
+        </w:rPr>
+        <w:t xml:space="preserve"> [Viktor Korotkov]</w:t>
+      </w:r>
+    </w:p>
+    <w:p>
+      <w:pPr>
+        <w:rPr>
+          <w:lang w:val="en-US"/>
+        </w:rPr>
+      </w:pPr>
+    </w:p>
+    <w:p>
+      <w:pPr>
+        <w:rPr>
+          <w:lang w:val="en-US"/>
+        </w:rPr>
+      </w:pPr>
     </w:p>
     <w:p>
       <w:pPr>
@@ -919,7 +1064,7 @@
         <w:rPr>
           <w:lang w:val="en-US"/>
         </w:rPr>
-        <w:t>FEEDBACK button, main page</w:t>
+        <w:t>main page</w:t>
       </w:r>
       <w:r>
         <w:rPr>

</xml_diff>

<commit_message>
progress log (valid 25.03.25 1:13 CET)
- the progress log is updated as for night, March 25
- please, for better understanding check commit descriptions
</commit_message>
<xml_diff>
--- a/Metadata/Progress log.docx
+++ b/Metadata/Progress log.docx
@@ -286,20 +286,48 @@
         <w:rPr>
           <w:lang w:val="en-US"/>
         </w:rPr>
-        <w:t>Processing temperature data [Shitao Zhao]</w:t>
-      </w:r>
-    </w:p>
-    <w:p>
-      <w:pPr>
-        <w:rPr>
-          <w:lang w:val="en-US"/>
-        </w:rPr>
-      </w:pPr>
-      <w:r>
-        <w:rPr>
-          <w:lang w:val="en-US"/>
-        </w:rPr>
-        <w:t>Processing standard deviation data [Shitao Zhao]</w:t>
+        <w:t>Processing temperature data [</w:t>
+      </w:r>
+      <w:proofErr w:type="spellStart"/>
+      <w:r>
+        <w:rPr>
+          <w:lang w:val="en-US"/>
+        </w:rPr>
+        <w:t>Shitao</w:t>
+      </w:r>
+      <w:proofErr w:type="spellEnd"/>
+      <w:r>
+        <w:rPr>
+          <w:lang w:val="en-US"/>
+        </w:rPr>
+        <w:t xml:space="preserve"> Zhao]</w:t>
+      </w:r>
+    </w:p>
+    <w:p>
+      <w:pPr>
+        <w:rPr>
+          <w:lang w:val="en-US"/>
+        </w:rPr>
+      </w:pPr>
+      <w:r>
+        <w:rPr>
+          <w:lang w:val="en-US"/>
+        </w:rPr>
+        <w:t>Processing standard deviation data [</w:t>
+      </w:r>
+      <w:proofErr w:type="spellStart"/>
+      <w:r>
+        <w:rPr>
+          <w:lang w:val="en-US"/>
+        </w:rPr>
+        <w:t>Shitao</w:t>
+      </w:r>
+      <w:proofErr w:type="spellEnd"/>
+      <w:r>
+        <w:rPr>
+          <w:lang w:val="en-US"/>
+        </w:rPr>
+        <w:t xml:space="preserve"> Zhao]</w:t>
       </w:r>
     </w:p>
     <w:p>
@@ -330,7 +358,21 @@
         <w:rPr>
           <w:lang w:val="en-US"/>
         </w:rPr>
-        <w:t>analysis [Shitao Zhao</w:t>
+        <w:t>analysis [</w:t>
+      </w:r>
+      <w:proofErr w:type="spellStart"/>
+      <w:r>
+        <w:rPr>
+          <w:lang w:val="en-US"/>
+        </w:rPr>
+        <w:t>Shitao</w:t>
+      </w:r>
+      <w:proofErr w:type="spellEnd"/>
+      <w:r>
+        <w:rPr>
+          <w:lang w:val="en-US"/>
+        </w:rPr>
+        <w:t xml:space="preserve"> Zhao</w:t>
       </w:r>
       <w:r>
         <w:rPr>
@@ -449,7 +491,21 @@
         <w:rPr>
           <w:lang w:val="en-US"/>
         </w:rPr>
-        <w:t>Correlation analysis [Shitao Zhao]</w:t>
+        <w:t>Correlation analysis [</w:t>
+      </w:r>
+      <w:proofErr w:type="spellStart"/>
+      <w:r>
+        <w:rPr>
+          <w:lang w:val="en-US"/>
+        </w:rPr>
+        <w:t>Shitao</w:t>
+      </w:r>
+      <w:proofErr w:type="spellEnd"/>
+      <w:r>
+        <w:rPr>
+          <w:lang w:val="en-US"/>
+        </w:rPr>
+        <w:t xml:space="preserve"> Zhao]</w:t>
       </w:r>
     </w:p>
     <w:p>
@@ -544,11 +600,19 @@
           <w:lang w:val="en-US"/>
         </w:rPr>
       </w:pPr>
-      <w:r>
-        <w:rPr>
-          <w:lang w:val="en-US"/>
-        </w:rPr>
-        <w:t>Geomap added (Python analysis) just for it to be [Viktor Korotkov]</w:t>
+      <w:proofErr w:type="spellStart"/>
+      <w:r>
+        <w:rPr>
+          <w:lang w:val="en-US"/>
+        </w:rPr>
+        <w:t>Geomap</w:t>
+      </w:r>
+      <w:proofErr w:type="spellEnd"/>
+      <w:r>
+        <w:rPr>
+          <w:lang w:val="en-US"/>
+        </w:rPr>
+        <w:t xml:space="preserve"> added (Python analysis) just for it to be [Viktor Korotkov]</w:t>
       </w:r>
     </w:p>
     <w:p>
@@ -787,7 +851,21 @@
         <w:rPr>
           <w:lang w:val="en-US"/>
         </w:rPr>
-        <w:t xml:space="preserve"> (header freeze, btn place)</w:t>
+        <w:t xml:space="preserve"> (header freeze, </w:t>
+      </w:r>
+      <w:proofErr w:type="spellStart"/>
+      <w:r>
+        <w:rPr>
+          <w:lang w:val="en-US"/>
+        </w:rPr>
+        <w:t>btn</w:t>
+      </w:r>
+      <w:proofErr w:type="spellEnd"/>
+      <w:r>
+        <w:rPr>
+          <w:lang w:val="en-US"/>
+        </w:rPr>
+        <w:t xml:space="preserve"> place)</w:t>
       </w:r>
       <w:r>
         <w:rPr>
@@ -844,7 +922,21 @@
         <w:rPr>
           <w:lang w:val="en-US"/>
         </w:rPr>
-        <w:t>Regression analysis along with prediction added to the notebook [Shitao Zhao]</w:t>
+        <w:t>Regression analysis along with prediction added to the notebook [</w:t>
+      </w:r>
+      <w:proofErr w:type="spellStart"/>
+      <w:r>
+        <w:rPr>
+          <w:lang w:val="en-US"/>
+        </w:rPr>
+        <w:t>Shitao</w:t>
+      </w:r>
+      <w:proofErr w:type="spellEnd"/>
+      <w:r>
+        <w:rPr>
+          <w:lang w:val="en-US"/>
+        </w:rPr>
+        <w:t xml:space="preserve"> Zhao]</w:t>
       </w:r>
     </w:p>
     <w:p>
@@ -918,7 +1010,15 @@
           <w:bCs/>
           <w:lang w:val="en-US"/>
         </w:rPr>
-        <w:t>March 23</w:t>
+        <w:t>March 2</w:t>
+      </w:r>
+      <w:r>
+        <w:rPr>
+          <w:b/>
+          <w:bCs/>
+          <w:lang w:val="en-US"/>
+        </w:rPr>
+        <w:t>2</w:t>
       </w:r>
     </w:p>
     <w:p>
@@ -975,6 +1075,125 @@
           <w:bCs/>
           <w:lang w:val="en-US"/>
         </w:rPr>
+        <w:t>March 2</w:t>
+      </w:r>
+      <w:r>
+        <w:rPr>
+          <w:b/>
+          <w:bCs/>
+          <w:lang w:val="en-US"/>
+        </w:rPr>
+        <w:t>3</w:t>
+      </w:r>
+    </w:p>
+    <w:p>
+      <w:pPr>
+        <w:rPr>
+          <w:lang w:val="en-US"/>
+        </w:rPr>
+      </w:pPr>
+      <w:r>
+        <w:rPr>
+          <w:lang w:val="en-US"/>
+        </w:rPr>
+        <w:t>Graphs 2, 3, 4 added [Viktor Korotkov]</w:t>
+      </w:r>
+    </w:p>
+    <w:p>
+      <w:pPr>
+        <w:rPr>
+          <w:lang w:val="en-US"/>
+        </w:rPr>
+      </w:pPr>
+      <w:r>
+        <w:rPr>
+          <w:lang w:val="en-US"/>
+        </w:rPr>
+        <w:t xml:space="preserve">Other </w:t>
+      </w:r>
+      <w:proofErr w:type="gramStart"/>
+      <w:r>
+        <w:rPr>
+          <w:lang w:val="en-US"/>
+        </w:rPr>
+        <w:t>graphs</w:t>
+      </w:r>
+      <w:proofErr w:type="gramEnd"/>
+      <w:r>
+        <w:rPr>
+          <w:lang w:val="en-US"/>
+        </w:rPr>
+        <w:t xml:space="preserve"> </w:t>
+      </w:r>
+      <w:r>
+        <w:rPr>
+          <w:lang w:val="en-US"/>
+        </w:rPr>
+        <w:t>sidebar and main space created</w:t>
+      </w:r>
+      <w:r>
+        <w:rPr>
+          <w:lang w:val="en-US"/>
+        </w:rPr>
+        <w:t xml:space="preserve"> [Viktor Korotkov]</w:t>
+      </w:r>
+    </w:p>
+    <w:p>
+      <w:pPr>
+        <w:rPr>
+          <w:lang w:val="en-US"/>
+        </w:rPr>
+      </w:pPr>
+      <w:r>
+        <w:rPr>
+          <w:lang w:val="en-US"/>
+        </w:rPr>
+        <w:t xml:space="preserve">Comments on graphs, into, </w:t>
+      </w:r>
+      <w:proofErr w:type="spellStart"/>
+      <w:r>
+        <w:rPr>
+          <w:lang w:val="en-US"/>
+        </w:rPr>
+        <w:t>autro</w:t>
+      </w:r>
+      <w:proofErr w:type="spellEnd"/>
+      <w:r>
+        <w:rPr>
+          <w:lang w:val="en-US"/>
+        </w:rPr>
+        <w:t>, text styling [</w:t>
+      </w:r>
+      <w:proofErr w:type="spellStart"/>
+      <w:r>
+        <w:rPr>
+          <w:lang w:val="en-US"/>
+        </w:rPr>
+        <w:t>Shitao</w:t>
+      </w:r>
+      <w:proofErr w:type="spellEnd"/>
+      <w:r>
+        <w:rPr>
+          <w:lang w:val="en-US"/>
+        </w:rPr>
+        <w:t xml:space="preserve"> Zhao]</w:t>
+      </w:r>
+    </w:p>
+    <w:p>
+      <w:pPr>
+        <w:jc w:val="center"/>
+        <w:rPr>
+          <w:b/>
+          <w:bCs/>
+          <w:lang w:val="en-US"/>
+        </w:rPr>
+      </w:pPr>
+      <w:r>
+        <w:rPr>
+          <w:b/>
+          <w:bCs/>
+          <w:lang w:val="en-US"/>
+        </w:rPr>
         <w:t>March 24</w:t>
       </w:r>
     </w:p>
@@ -988,40 +1207,86 @@
         <w:rPr>
           <w:lang w:val="en-US"/>
         </w:rPr>
-        <w:t>Graphs 2, 3, 4 added [Viktor Korotkov]</w:t>
-      </w:r>
-    </w:p>
-    <w:p>
-      <w:pPr>
-        <w:rPr>
-          <w:lang w:val="en-US"/>
-        </w:rPr>
-      </w:pPr>
-      <w:r>
-        <w:rPr>
-          <w:lang w:val="en-US"/>
-        </w:rPr>
-        <w:t xml:space="preserve">Other graphs </w:t>
-      </w:r>
-      <w:r>
-        <w:rPr>
-          <w:lang w:val="en-US"/>
-        </w:rPr>
-        <w:t>sidebar and main space created</w:t>
-      </w:r>
-      <w:r>
-        <w:rPr>
-          <w:lang w:val="en-US"/>
-        </w:rPr>
-        <w:t xml:space="preserve"> [Viktor Korotkov]</w:t>
-      </w:r>
-    </w:p>
-    <w:p>
-      <w:pPr>
-        <w:rPr>
-          <w:lang w:val="en-US"/>
-        </w:rPr>
-      </w:pPr>
+        <w:t>Same color palette</w:t>
+      </w:r>
+      <w:r>
+        <w:rPr>
+          <w:lang w:val="en-US"/>
+        </w:rPr>
+        <w:t xml:space="preserve">, changed heatmap fill </w:t>
+      </w:r>
+      <w:r>
+        <w:rPr>
+          <w:lang w:val="en-US"/>
+        </w:rPr>
+        <w:t>[Viktor Korotkov]</w:t>
+      </w:r>
+    </w:p>
+    <w:p>
+      <w:pPr>
+        <w:rPr>
+          <w:lang w:val="en-US"/>
+        </w:rPr>
+      </w:pPr>
+      <w:r>
+        <w:rPr>
+          <w:lang w:val="en-US"/>
+        </w:rPr>
+        <w:t xml:space="preserve">Functional </w:t>
+      </w:r>
+      <w:proofErr w:type="spellStart"/>
+      <w:r>
+        <w:rPr>
+          <w:lang w:val="en-US"/>
+        </w:rPr>
+        <w:t>js</w:t>
+      </w:r>
+      <w:proofErr w:type="spellEnd"/>
+      <w:r>
+        <w:rPr>
+          <w:lang w:val="en-US"/>
+        </w:rPr>
+        <w:t xml:space="preserve"> side for other graphs added </w:t>
+      </w:r>
+      <w:r>
+        <w:rPr>
+          <w:lang w:val="en-US"/>
+        </w:rPr>
+        <w:t xml:space="preserve">(see commit night 25.03) </w:t>
+      </w:r>
+      <w:r>
+        <w:rPr>
+          <w:lang w:val="en-US"/>
+        </w:rPr>
+        <w:t>[Viktor Korotkov]</w:t>
+      </w:r>
+    </w:p>
+    <w:p>
+      <w:pPr>
+        <w:rPr>
+          <w:lang w:val="en-US"/>
+        </w:rPr>
+      </w:pPr>
+      <w:r>
+        <w:rPr>
+          <w:lang w:val="en-US"/>
+        </w:rPr>
+        <w:t>Some changes in seasonal csv for convenient plotting [</w:t>
+      </w:r>
+      <w:proofErr w:type="spellStart"/>
+      <w:r>
+        <w:rPr>
+          <w:lang w:val="en-US"/>
+        </w:rPr>
+        <w:t>Shitao</w:t>
+      </w:r>
+      <w:proofErr w:type="spellEnd"/>
+      <w:r>
+        <w:rPr>
+          <w:lang w:val="en-US"/>
+        </w:rPr>
+        <w:t xml:space="preserve"> Zhao]</w:t>
+      </w:r>
     </w:p>
     <w:p>
       <w:pPr>

</xml_diff>

<commit_message>
valid March 25 14:28
- progress log update up to March 25, 14:28
</commit_message>
<xml_diff>
--- a/Metadata/Progress log.docx
+++ b/Metadata/Progress log.docx
@@ -1109,21 +1109,7 @@
         <w:rPr>
           <w:lang w:val="en-US"/>
         </w:rPr>
-        <w:t xml:space="preserve">Other </w:t>
-      </w:r>
-      <w:proofErr w:type="gramStart"/>
-      <w:r>
-        <w:rPr>
-          <w:lang w:val="en-US"/>
-        </w:rPr>
-        <w:t>graphs</w:t>
-      </w:r>
-      <w:proofErr w:type="gramEnd"/>
-      <w:r>
-        <w:rPr>
-          <w:lang w:val="en-US"/>
-        </w:rPr>
-        <w:t xml:space="preserve"> </w:t>
+        <w:t xml:space="preserve">Other graphs </w:t>
       </w:r>
       <w:r>
         <w:rPr>
@@ -1290,10 +1276,125 @@
     </w:p>
     <w:p>
       <w:pPr>
-        <w:rPr>
-          <w:lang w:val="en-US"/>
-        </w:rPr>
-      </w:pPr>
+        <w:jc w:val="center"/>
+        <w:rPr>
+          <w:b/>
+          <w:bCs/>
+          <w:lang w:val="en-US"/>
+        </w:rPr>
+      </w:pPr>
+      <w:r>
+        <w:rPr>
+          <w:b/>
+          <w:bCs/>
+          <w:lang w:val="en-US"/>
+        </w:rPr>
+        <w:t>March 25</w:t>
+      </w:r>
+    </w:p>
+    <w:p>
+      <w:pPr>
+        <w:rPr>
+          <w:lang w:val="en-US"/>
+        </w:rPr>
+      </w:pPr>
+      <w:r>
+        <w:rPr>
+          <w:lang w:val="en-US"/>
+        </w:rPr>
+        <w:t>Seasonal bar charts for std and temp [</w:t>
+      </w:r>
+      <w:proofErr w:type="spellStart"/>
+      <w:r>
+        <w:rPr>
+          <w:lang w:val="en-US"/>
+        </w:rPr>
+        <w:t>Shitao</w:t>
+      </w:r>
+      <w:proofErr w:type="spellEnd"/>
+      <w:r>
+        <w:rPr>
+          <w:lang w:val="en-US"/>
+        </w:rPr>
+        <w:t xml:space="preserve"> Zhao]</w:t>
+      </w:r>
+    </w:p>
+    <w:p>
+      <w:pPr>
+        <w:rPr>
+          <w:lang w:val="en-US"/>
+        </w:rPr>
+      </w:pPr>
+      <w:r>
+        <w:rPr>
+          <w:lang w:val="en-US"/>
+        </w:rPr>
+        <w:t xml:space="preserve">Real </w:t>
+      </w:r>
+      <w:r>
+        <w:rPr>
+          <w:lang w:val="en-US"/>
+        </w:rPr>
+        <w:t>commenting</w:t>
+      </w:r>
+      <w:r>
+        <w:rPr>
+          <w:lang w:val="en-US"/>
+        </w:rPr>
+        <w:t xml:space="preserve"> ability [Arystan Kamalov]</w:t>
+      </w:r>
+    </w:p>
+    <w:p>
+      <w:pPr>
+        <w:rPr>
+          <w:lang w:val="en-US"/>
+        </w:rPr>
+      </w:pPr>
+      <w:r>
+        <w:rPr>
+          <w:lang w:val="en-US"/>
+        </w:rPr>
+        <w:t>Preparation of the spider chart [Arystan Kamalov]</w:t>
+      </w:r>
+    </w:p>
+    <w:p>
+      <w:pPr>
+        <w:rPr>
+          <w:lang w:val="en-US"/>
+        </w:rPr>
+      </w:pPr>
+      <w:r>
+        <w:rPr>
+          <w:lang w:val="en-US"/>
+        </w:rPr>
+        <w:t>Added team logo [ALL (offline)]</w:t>
+      </w:r>
+    </w:p>
+    <w:p>
+      <w:pPr>
+        <w:rPr>
+          <w:lang w:val="en-US"/>
+        </w:rPr>
+      </w:pPr>
+      <w:r>
+        <w:rPr>
+          <w:lang w:val="en-US"/>
+        </w:rPr>
+        <w:t>Role description [Arystan Kamalov]</w:t>
+      </w:r>
+    </w:p>
+    <w:p>
+      <w:pPr>
+        <w:rPr>
+          <w:lang w:val="en-US"/>
+        </w:rPr>
+      </w:pPr>
+      <w:r>
+        <w:rPr>
+          <w:lang w:val="en-US"/>
+        </w:rPr>
+        <w:t>The remaining buttons for charts [Viktor Korotkov]</w:t>
+      </w:r>
     </w:p>
     <w:p>
       <w:pPr>
@@ -1311,24 +1412,6 @@
         <w:rPr>
           <w:lang w:val="en-US"/>
         </w:rPr>
-        <w:t>team photo</w:t>
-      </w:r>
-      <w:r>
-        <w:rPr>
-          <w:lang w:val="en-US"/>
-        </w:rPr>
-        <w:t>,</w:t>
-      </w:r>
-      <w:r>
-        <w:rPr>
-          <w:lang w:val="en-US"/>
-        </w:rPr>
-        <w:t xml:space="preserve"> </w:t>
-      </w:r>
-      <w:r>
-        <w:rPr>
-          <w:lang w:val="en-US"/>
-        </w:rPr>
         <w:t>main page</w:t>
       </w:r>
       <w:r>
@@ -1348,6 +1431,12 @@
           <w:lang w:val="en-US"/>
         </w:rPr>
         <w:t>, SCOPING DOCUMENT</w:t>
+      </w:r>
+      <w:r>
+        <w:rPr>
+          <w:lang w:val="en-US"/>
+        </w:rPr>
+        <w:t>, RUNNING CRITERIA README</w:t>
       </w:r>
     </w:p>
     <w:p>

</xml_diff>

<commit_message>
valid 26.03.2025 00:49 CET
- updated progress log
- please check description of commits
</commit_message>
<xml_diff>
--- a/Metadata/Progress log.docx
+++ b/Metadata/Progress log.docx
@@ -286,48 +286,20 @@
         <w:rPr>
           <w:lang w:val="en-US"/>
         </w:rPr>
-        <w:t>Processing temperature data [</w:t>
-      </w:r>
-      <w:proofErr w:type="spellStart"/>
-      <w:r>
-        <w:rPr>
-          <w:lang w:val="en-US"/>
-        </w:rPr>
-        <w:t>Shitao</w:t>
-      </w:r>
-      <w:proofErr w:type="spellEnd"/>
-      <w:r>
-        <w:rPr>
-          <w:lang w:val="en-US"/>
-        </w:rPr>
-        <w:t xml:space="preserve"> Zhao]</w:t>
-      </w:r>
-    </w:p>
-    <w:p>
-      <w:pPr>
-        <w:rPr>
-          <w:lang w:val="en-US"/>
-        </w:rPr>
-      </w:pPr>
-      <w:r>
-        <w:rPr>
-          <w:lang w:val="en-US"/>
-        </w:rPr>
-        <w:t>Processing standard deviation data [</w:t>
-      </w:r>
-      <w:proofErr w:type="spellStart"/>
-      <w:r>
-        <w:rPr>
-          <w:lang w:val="en-US"/>
-        </w:rPr>
-        <w:t>Shitao</w:t>
-      </w:r>
-      <w:proofErr w:type="spellEnd"/>
-      <w:r>
-        <w:rPr>
-          <w:lang w:val="en-US"/>
-        </w:rPr>
-        <w:t xml:space="preserve"> Zhao]</w:t>
+        <w:t>Processing temperature data [Shitao Zhao]</w:t>
+      </w:r>
+    </w:p>
+    <w:p>
+      <w:pPr>
+        <w:rPr>
+          <w:lang w:val="en-US"/>
+        </w:rPr>
+      </w:pPr>
+      <w:r>
+        <w:rPr>
+          <w:lang w:val="en-US"/>
+        </w:rPr>
+        <w:t>Processing standard deviation data [Shitao Zhao]</w:t>
       </w:r>
     </w:p>
     <w:p>
@@ -358,21 +330,7 @@
         <w:rPr>
           <w:lang w:val="en-US"/>
         </w:rPr>
-        <w:t>analysis [</w:t>
-      </w:r>
-      <w:proofErr w:type="spellStart"/>
-      <w:r>
-        <w:rPr>
-          <w:lang w:val="en-US"/>
-        </w:rPr>
-        <w:t>Shitao</w:t>
-      </w:r>
-      <w:proofErr w:type="spellEnd"/>
-      <w:r>
-        <w:rPr>
-          <w:lang w:val="en-US"/>
-        </w:rPr>
-        <w:t xml:space="preserve"> Zhao</w:t>
+        <w:t>analysis [Shitao Zhao</w:t>
       </w:r>
       <w:r>
         <w:rPr>
@@ -491,21 +449,7 @@
         <w:rPr>
           <w:lang w:val="en-US"/>
         </w:rPr>
-        <w:t>Correlation analysis [</w:t>
-      </w:r>
-      <w:proofErr w:type="spellStart"/>
-      <w:r>
-        <w:rPr>
-          <w:lang w:val="en-US"/>
-        </w:rPr>
-        <w:t>Shitao</w:t>
-      </w:r>
-      <w:proofErr w:type="spellEnd"/>
-      <w:r>
-        <w:rPr>
-          <w:lang w:val="en-US"/>
-        </w:rPr>
-        <w:t xml:space="preserve"> Zhao]</w:t>
+        <w:t>Correlation analysis [Shitao Zhao]</w:t>
       </w:r>
     </w:p>
     <w:p>
@@ -600,19 +544,11 @@
           <w:lang w:val="en-US"/>
         </w:rPr>
       </w:pPr>
-      <w:proofErr w:type="spellStart"/>
-      <w:r>
-        <w:rPr>
-          <w:lang w:val="en-US"/>
-        </w:rPr>
-        <w:t>Geomap</w:t>
-      </w:r>
-      <w:proofErr w:type="spellEnd"/>
-      <w:r>
-        <w:rPr>
-          <w:lang w:val="en-US"/>
-        </w:rPr>
-        <w:t xml:space="preserve"> added (Python analysis) just for it to be [Viktor Korotkov]</w:t>
+      <w:r>
+        <w:rPr>
+          <w:lang w:val="en-US"/>
+        </w:rPr>
+        <w:t>Geomap added (Python analysis) just for it to be [Viktor Korotkov]</w:t>
       </w:r>
     </w:p>
     <w:p>
@@ -851,21 +787,7 @@
         <w:rPr>
           <w:lang w:val="en-US"/>
         </w:rPr>
-        <w:t xml:space="preserve"> (header freeze, </w:t>
-      </w:r>
-      <w:proofErr w:type="spellStart"/>
-      <w:r>
-        <w:rPr>
-          <w:lang w:val="en-US"/>
-        </w:rPr>
-        <w:t>btn</w:t>
-      </w:r>
-      <w:proofErr w:type="spellEnd"/>
-      <w:r>
-        <w:rPr>
-          <w:lang w:val="en-US"/>
-        </w:rPr>
-        <w:t xml:space="preserve"> place)</w:t>
+        <w:t xml:space="preserve"> (header freeze, btn place)</w:t>
       </w:r>
       <w:r>
         <w:rPr>
@@ -922,21 +844,7 @@
         <w:rPr>
           <w:lang w:val="en-US"/>
         </w:rPr>
-        <w:t>Regression analysis along with prediction added to the notebook [</w:t>
-      </w:r>
-      <w:proofErr w:type="spellStart"/>
-      <w:r>
-        <w:rPr>
-          <w:lang w:val="en-US"/>
-        </w:rPr>
-        <w:t>Shitao</w:t>
-      </w:r>
-      <w:proofErr w:type="spellEnd"/>
-      <w:r>
-        <w:rPr>
-          <w:lang w:val="en-US"/>
-        </w:rPr>
-        <w:t xml:space="preserve"> Zhao]</w:t>
+        <w:t>Regression analysis along with prediction added to the notebook [Shitao Zhao]</w:t>
       </w:r>
     </w:p>
     <w:p>
@@ -1134,35 +1042,7 @@
         <w:rPr>
           <w:lang w:val="en-US"/>
         </w:rPr>
-        <w:t xml:space="preserve">Comments on graphs, into, </w:t>
-      </w:r>
-      <w:proofErr w:type="spellStart"/>
-      <w:r>
-        <w:rPr>
-          <w:lang w:val="en-US"/>
-        </w:rPr>
-        <w:t>autro</w:t>
-      </w:r>
-      <w:proofErr w:type="spellEnd"/>
-      <w:r>
-        <w:rPr>
-          <w:lang w:val="en-US"/>
-        </w:rPr>
-        <w:t>, text styling [</w:t>
-      </w:r>
-      <w:proofErr w:type="spellStart"/>
-      <w:r>
-        <w:rPr>
-          <w:lang w:val="en-US"/>
-        </w:rPr>
-        <w:t>Shitao</w:t>
-      </w:r>
-      <w:proofErr w:type="spellEnd"/>
-      <w:r>
-        <w:rPr>
-          <w:lang w:val="en-US"/>
-        </w:rPr>
-        <w:t xml:space="preserve"> Zhao]</w:t>
+        <w:t>Comments on graphs, into, autro, text styling [Shitao Zhao]</w:t>
       </w:r>
     </w:p>
     <w:p>
@@ -1218,21 +1098,7 @@
         <w:rPr>
           <w:lang w:val="en-US"/>
         </w:rPr>
-        <w:t xml:space="preserve">Functional </w:t>
-      </w:r>
-      <w:proofErr w:type="spellStart"/>
-      <w:r>
-        <w:rPr>
-          <w:lang w:val="en-US"/>
-        </w:rPr>
-        <w:t>js</w:t>
-      </w:r>
-      <w:proofErr w:type="spellEnd"/>
-      <w:r>
-        <w:rPr>
-          <w:lang w:val="en-US"/>
-        </w:rPr>
-        <w:t xml:space="preserve"> side for other graphs added </w:t>
+        <w:t xml:space="preserve">Functional js side for other graphs added </w:t>
       </w:r>
       <w:r>
         <w:rPr>
@@ -1257,21 +1123,7 @@
         <w:rPr>
           <w:lang w:val="en-US"/>
         </w:rPr>
-        <w:t>Some changes in seasonal csv for convenient plotting [</w:t>
-      </w:r>
-      <w:proofErr w:type="spellStart"/>
-      <w:r>
-        <w:rPr>
-          <w:lang w:val="en-US"/>
-        </w:rPr>
-        <w:t>Shitao</w:t>
-      </w:r>
-      <w:proofErr w:type="spellEnd"/>
-      <w:r>
-        <w:rPr>
-          <w:lang w:val="en-US"/>
-        </w:rPr>
-        <w:t xml:space="preserve"> Zhao]</w:t>
+        <w:t>Some changes in seasonal csv for convenient plotting [Shitao Zhao]</w:t>
       </w:r>
     </w:p>
     <w:p>
@@ -1302,21 +1154,7 @@
         <w:rPr>
           <w:lang w:val="en-US"/>
         </w:rPr>
-        <w:t>Seasonal bar charts for std and temp [</w:t>
-      </w:r>
-      <w:proofErr w:type="spellStart"/>
-      <w:r>
-        <w:rPr>
-          <w:lang w:val="en-US"/>
-        </w:rPr>
-        <w:t>Shitao</w:t>
-      </w:r>
-      <w:proofErr w:type="spellEnd"/>
-      <w:r>
-        <w:rPr>
-          <w:lang w:val="en-US"/>
-        </w:rPr>
-        <w:t xml:space="preserve"> Zhao]</w:t>
+        <w:t>Seasonal bar charts for std and temp [Shitao Zhao]</w:t>
       </w:r>
     </w:p>
     <w:p>
@@ -1394,6 +1232,37 @@
           <w:lang w:val="en-US"/>
         </w:rPr>
         <w:t>The remaining buttons for charts [Viktor Korotkov]</w:t>
+      </w:r>
+    </w:p>
+    <w:p>
+      <w:pPr>
+        <w:jc w:val="center"/>
+        <w:rPr>
+          <w:b/>
+          <w:bCs/>
+          <w:lang w:val="en-US"/>
+        </w:rPr>
+      </w:pPr>
+      <w:r>
+        <w:rPr>
+          <w:b/>
+          <w:bCs/>
+          <w:lang w:val="en-US"/>
+        </w:rPr>
+        <w:t>March 26</w:t>
+      </w:r>
+    </w:p>
+    <w:p>
+      <w:pPr>
+        <w:rPr>
+          <w:lang w:val="en-US"/>
+        </w:rPr>
+      </w:pPr>
+      <w:r>
+        <w:rPr>
+          <w:lang w:val="en-US"/>
+        </w:rPr>
+        <w:t>Bug fixes [Viktor Korotkov]</w:t>
       </w:r>
     </w:p>
     <w:p>

</xml_diff>

<commit_message>
progress on 27.03.2025 5:50 CET
- progress log updated so far, for more insights, please, check commits and their descriptions
- project deployed
</commit_message>
<xml_diff>
--- a/Metadata/Progress log.docx
+++ b/Metadata/Progress log.docx
@@ -1275,31 +1275,127 @@
         <w:rPr>
           <w:lang w:val="en-US"/>
         </w:rPr>
+        <w:t>Scatter plot, bubble chart [Shitao Zhao]</w:t>
+      </w:r>
+    </w:p>
+    <w:p>
+      <w:pPr>
+        <w:rPr>
+          <w:lang w:val="en-US"/>
+        </w:rPr>
+      </w:pPr>
+      <w:r>
+        <w:rPr>
+          <w:lang w:val="en-US"/>
+        </w:rPr>
+        <w:lastRenderedPageBreak/>
+        <w:t>Graphs debugging [Shitao Zhao]</w:t>
+      </w:r>
+    </w:p>
+    <w:p>
+      <w:pPr>
+        <w:rPr>
+          <w:lang w:val="en-US"/>
+        </w:rPr>
+      </w:pPr>
+      <w:r>
+        <w:rPr>
+          <w:lang w:val="en-US"/>
+        </w:rPr>
+        <w:t>Radar chart [Arystan Kamalov]</w:t>
+      </w:r>
+    </w:p>
+    <w:p>
+      <w:pPr>
+        <w:rPr>
+          <w:lang w:val="en-US"/>
+        </w:rPr>
+      </w:pPr>
+      <w:r>
+        <w:rPr>
+          <w:lang w:val="en-US"/>
+        </w:rPr>
+        <w:t>Seasonal std boxplot [Shitao Zhao]</w:t>
+      </w:r>
+    </w:p>
+    <w:p>
+      <w:pPr>
+        <w:rPr>
+          <w:lang w:val="en-US"/>
+        </w:rPr>
+      </w:pPr>
+      <w:r>
+        <w:rPr>
+          <w:lang w:val="en-US"/>
+        </w:rPr>
+        <w:t>3d graph, std among areas, temp among areas, hottest areas charts [Viktor Korotkov]</w:t>
+      </w:r>
+    </w:p>
+    <w:p>
+      <w:pPr>
+        <w:rPr>
+          <w:lang w:val="en-US"/>
+        </w:rPr>
+      </w:pPr>
+      <w:r>
+        <w:rPr>
+          <w:lang w:val="en-US"/>
+        </w:rPr>
+        <w:t>Graphs debugging (FINISHED), code refactoring [Viktor Korotkov]</w:t>
+      </w:r>
+    </w:p>
+    <w:p>
+      <w:pPr>
+        <w:rPr>
+          <w:lang w:val="en-US"/>
+        </w:rPr>
+      </w:pPr>
+      <w:r>
+        <w:rPr>
+          <w:lang w:val="en-US"/>
+        </w:rPr>
+        <w:t xml:space="preserve">Hosting </w:t>
+      </w:r>
+      <w:hyperlink r:id="rId9" w:history="1">
+        <w:r>
+          <w:rPr>
+            <w:rStyle w:val="Hyperlink"/>
+            <w:lang w:val="en-US"/>
+          </w:rPr>
+          <w:t>https://stacyshki.github.io</w:t>
+        </w:r>
+      </w:hyperlink>
+      <w:r>
+        <w:rPr>
+          <w:lang w:val="en-US"/>
+        </w:rPr>
+        <w:t xml:space="preserve"> [Viktor Korotkov]</w:t>
+      </w:r>
+    </w:p>
+    <w:p>
+      <w:pPr>
+        <w:rPr>
+          <w:lang w:val="en-US"/>
+        </w:rPr>
+      </w:pPr>
+    </w:p>
+    <w:p>
+      <w:pPr>
+        <w:rPr>
+          <w:lang w:val="en-US"/>
+        </w:rPr>
+      </w:pPr>
+      <w:r>
+        <w:rPr>
+          <w:lang w:val="en-US"/>
+        </w:rPr>
         <w:t xml:space="preserve">### TODO: </w:t>
       </w:r>
       <w:r>
         <w:rPr>
           <w:lang w:val="en-US"/>
         </w:rPr>
-        <w:t>main page</w:t>
-      </w:r>
-      <w:r>
-        <w:rPr>
-          <w:lang w:val="en-US"/>
-        </w:rPr>
-        <w:t>, hosting, final checks, README</w:t>
-      </w:r>
-      <w:r>
-        <w:rPr>
-          <w:lang w:val="en-US"/>
-        </w:rPr>
-        <w:t xml:space="preserve"> website link</w:t>
-      </w:r>
-      <w:r>
-        <w:rPr>
-          <w:lang w:val="en-US"/>
-        </w:rPr>
-        <w:t>, SCOPING DOCUMENT</w:t>
+        <w:t>final checks, SCOPING DOCUMENT</w:t>
       </w:r>
       <w:r>
         <w:rPr>

</xml_diff>